<commit_message>
change speedtest and doc
</commit_message>
<xml_diff>
--- a/电缸控制功能说明.docx
+++ b/电缸控制功能说明.docx
@@ -2,6 +2,97 @@
 <file path=word/document.xml><?xml version="1.0" encoding="utf-8"?>
 <w:document xmlns:wpc="http://schemas.microsoft.com/office/word/2010/wordprocessingCanvas" xmlns:mc="http://schemas.openxmlformats.org/markup-compatibility/2006" xmlns:o="urn:schemas-microsoft-com:office:office" xmlns:r="http://schemas.openxmlformats.org/officeDocument/2006/relationships" xmlns:m="http://schemas.openxmlformats.org/officeDocument/2006/math" xmlns:v="urn:schemas-microsoft-com:vml" xmlns:wp14="http://schemas.microsoft.com/office/word/2010/wordprocessingDrawing" xmlns:wp="http://schemas.openxmlformats.org/drawingml/2006/wordprocessingDrawing" xmlns:w10="urn:schemas-microsoft-com:office:word" xmlns:w="http://schemas.openxmlformats.org/wordprocessingml/2006/main" xmlns:w14="http://schemas.microsoft.com/office/word/2010/wordml" xmlns:w15="http://schemas.microsoft.com/office/word/2012/wordml" xmlns:wpg="http://schemas.microsoft.com/office/word/2010/wordprocessingGroup" xmlns:wpi="http://schemas.microsoft.com/office/word/2010/wordprocessingInk" xmlns:wne="http://schemas.microsoft.com/office/word/2006/wordml" xmlns:wps="http://schemas.microsoft.com/office/word/2010/wordprocessingShape" mc:Ignorable="w14 w15 wp14">
   <w:body>
+    <w:p>
+      <w:pPr>
+        <w:pStyle w:val="1"/>
+      </w:pPr>
+      <w:proofErr w:type="gramStart"/>
+      <w:r>
+        <w:rPr>
+          <w:rFonts w:hint="eastAsia"/>
+        </w:rPr>
+        <w:t>电缸定位</w:t>
+      </w:r>
+      <w:proofErr w:type="gramEnd"/>
+      <w:r>
+        <w:rPr>
+          <w:rFonts w:hint="eastAsia"/>
+        </w:rPr>
+        <w:t>运转方式</w:t>
+      </w:r>
+    </w:p>
+    <w:p>
+      <w:pPr>
+        <w:rPr>
+          <w:rFonts w:hint="eastAsia"/>
+        </w:rPr>
+      </w:pPr>
+      <w:proofErr w:type="gramStart"/>
+      <w:r>
+        <w:rPr>
+          <w:rFonts w:hint="eastAsia"/>
+        </w:rPr>
+        <w:t>电缸原点</w:t>
+      </w:r>
+      <w:proofErr w:type="gramEnd"/>
+      <w:r>
+        <w:rPr>
+          <w:rFonts w:hint="eastAsia"/>
+        </w:rPr>
+        <w:t>编号为</w:t>
+      </w:r>
+      <w:r>
+        <w:rPr>
+          <w:rFonts w:hint="eastAsia"/>
+        </w:rPr>
+        <w:t>0</w:t>
+      </w:r>
+      <w:r>
+        <w:rPr>
+          <w:rFonts w:hint="eastAsia"/>
+        </w:rPr>
+        <w:t>，以</w:t>
+      </w:r>
+      <w:r>
+        <w:rPr>
+          <w:rFonts w:hint="eastAsia"/>
+        </w:rPr>
+        <w:t>25mm</w:t>
+      </w:r>
+      <w:r>
+        <w:rPr>
+          <w:rFonts w:hint="eastAsia"/>
+        </w:rPr>
+        <w:t>为间隔依次编号直至最大长度，定位运转时从</w:t>
+      </w:r>
+      <w:r>
+        <w:rPr>
+          <w:rFonts w:hint="eastAsia"/>
+        </w:rPr>
+        <w:t>No</w:t>
+      </w:r>
+      <w:r>
+        <w:t>.1</w:t>
+      </w:r>
+      <w:r>
+        <w:rPr>
+          <w:rFonts w:hint="eastAsia"/>
+        </w:rPr>
+        <w:t>位置开始</w:t>
+      </w:r>
+      <w:r>
+        <w:rPr>
+          <w:rFonts w:hint="eastAsia"/>
+        </w:rPr>
+        <w:t>依次定位运转</w:t>
+      </w:r>
+      <w:r>
+        <w:rPr>
+          <w:rFonts w:hint="eastAsia"/>
+        </w:rPr>
+        <w:t>。</w:t>
+      </w:r>
+    </w:p>
     <w:p>
       <w:pPr>
         <w:pStyle w:val="1"/>
@@ -447,6 +538,7 @@
         <w:rPr>
           <w:rFonts w:hint="eastAsia"/>
         </w:rPr>
+        <w:lastRenderedPageBreak/>
         <w:t>返回原点</w:t>
       </w:r>
     </w:p>
@@ -511,7 +603,6 @@
         <w:rPr>
           <w:rFonts w:hint="eastAsia"/>
         </w:rPr>
-        <w:lastRenderedPageBreak/>
         <w:t>定位运转</w:t>
       </w:r>
     </w:p>
@@ -873,10 +964,10 @@
           <w:noProof/>
         </w:rPr>
         <w:drawing>
-          <wp:inline distT="0" distB="0" distL="0" distR="0" wp14:anchorId="78C52542" wp14:editId="001B8034">
-            <wp:extent cx="5274310" cy="1725295"/>
-            <wp:effectExtent l="0" t="0" r="2540" b="8255"/>
-            <wp:docPr id="7" name="图片 7"/>
+          <wp:inline distT="0" distB="0" distL="0" distR="0" wp14:anchorId="54D2407A" wp14:editId="4106D7C9">
+            <wp:extent cx="5274310" cy="1684020"/>
+            <wp:effectExtent l="0" t="0" r="2540" b="0"/>
+            <wp:docPr id="6" name="图片 6"/>
             <wp:cNvGraphicFramePr>
               <a:graphicFrameLocks xmlns:a="http://schemas.openxmlformats.org/drawingml/2006/main" noChangeAspect="1"/>
             </wp:cNvGraphicFramePr>
@@ -896,7 +987,7 @@
                   <pic:spPr>
                     <a:xfrm>
                       <a:off x="0" y="0"/>
-                      <a:ext cx="5274310" cy="1725295"/>
+                      <a:ext cx="5274310" cy="1684020"/>
                     </a:xfrm>
                     <a:prstGeom prst="rect">
                       <a:avLst/>
@@ -996,15 +1087,11 @@
       </w:r>
     </w:p>
     <w:p>
-      <w:pPr>
-        <w:rPr>
-          <w:rFonts w:hint="eastAsia"/>
-        </w:rPr>
-      </w:pPr>
-      <w:r>
-        <w:rPr>
-          <w:rFonts w:hint="eastAsia"/>
-        </w:rPr>
+      <w:r>
+        <w:rPr>
+          <w:rFonts w:hint="eastAsia"/>
+        </w:rPr>
+        <w:lastRenderedPageBreak/>
         <w:t>开机后监测</w:t>
       </w:r>
       <w:r>
@@ -1077,16 +1164,118 @@
         <w:rPr>
           <w:rFonts w:hint="eastAsia"/>
         </w:rPr>
+        <w:t>（设置的超时时间</w:t>
+      </w:r>
+      <w:proofErr w:type="gramStart"/>
+      <w:r>
+        <w:rPr>
+          <w:rFonts w:hint="eastAsia"/>
+        </w:rPr>
+        <w:t>为估计</w:t>
+      </w:r>
+      <w:proofErr w:type="gramEnd"/>
+      <w:r>
+        <w:rPr>
+          <w:rFonts w:hint="eastAsia"/>
+        </w:rPr>
+        <w:t>时间，应根据实际运行情况调整）</w:t>
+      </w:r>
+      <w:r>
+        <w:rPr>
+          <w:rFonts w:hint="eastAsia"/>
+        </w:rPr>
         <w:t>。</w:t>
       </w:r>
       <w:r>
         <w:rPr>
           <w:rFonts w:hint="eastAsia"/>
         </w:rPr>
-        <w:t>（设置的超时时间为估计时间，应根据实际运行情况调整）</w:t>
+        <w:t>判断到达定位点后执行延时</w:t>
+      </w:r>
+      <w:r>
+        <w:rPr>
+          <w:rFonts w:hint="eastAsia"/>
+        </w:rPr>
+        <w:t>3s</w:t>
+      </w:r>
+      <w:r>
+        <w:rPr>
+          <w:rFonts w:hint="eastAsia"/>
+        </w:rPr>
+        <w:t>，用于</w:t>
+      </w:r>
+      <w:r>
+        <w:rPr>
+          <w:rFonts w:hint="eastAsia"/>
+        </w:rPr>
+        <w:t>风速测量。</w:t>
       </w:r>
       <w:bookmarkStart w:id="0" w:name="_GoBack"/>
       <w:bookmarkEnd w:id="0"/>
+    </w:p>
+    <w:p>
+      <w:pPr>
+        <w:pStyle w:val="1"/>
+      </w:pPr>
+      <w:r>
+        <w:rPr>
+          <w:rFonts w:hint="eastAsia"/>
+        </w:rPr>
+        <w:t>报警复位功能</w:t>
+      </w:r>
+    </w:p>
+    <w:p>
+      <w:pPr>
+        <w:rPr>
+          <w:rFonts w:hint="eastAsia"/>
+        </w:rPr>
+      </w:pPr>
+      <w:r>
+        <w:rPr>
+          <w:rFonts w:hint="eastAsia"/>
+        </w:rPr>
+        <w:t>该部分功能应在主界面中设置，枚举常量选择报警复位，和输出设备</w:t>
+      </w:r>
+      <w:proofErr w:type="gramStart"/>
+      <w:r>
+        <w:rPr>
+          <w:rFonts w:hint="eastAsia"/>
+        </w:rPr>
+        <w:t>名一起连入电缸控制</w:t>
+      </w:r>
+      <w:proofErr w:type="gramEnd"/>
+      <w:r>
+        <w:rPr>
+          <w:rFonts w:hint="eastAsia"/>
+        </w:rPr>
+        <w:t>.vi</w:t>
+      </w:r>
+      <w:r>
+        <w:rPr>
+          <w:rFonts w:hint="eastAsia"/>
+        </w:rPr>
+        <w:t>即可。</w:t>
+      </w:r>
+      <w:proofErr w:type="gramStart"/>
+      <w:r>
+        <w:rPr>
+          <w:rFonts w:hint="eastAsia"/>
+        </w:rPr>
+        <w:t>用于电缸控制器</w:t>
+      </w:r>
+      <w:proofErr w:type="gramEnd"/>
+      <w:r>
+        <w:rPr>
+          <w:rFonts w:hint="eastAsia"/>
+        </w:rPr>
+        <w:t>ALARM</w:t>
+      </w:r>
+      <w:r>
+        <w:rPr>
+          <w:rFonts w:hint="eastAsia"/>
+        </w:rPr>
+        <w:t>灯亮时的报警复位。</w:t>
+      </w:r>
     </w:p>
     <w:sectPr>
       <w:pgSz w:w="11906" w:h="16838"/>

</xml_diff>